<commit_message>
Class文件结构 Signed-off-by: byf312358196 <baiyifan@163.com>
</commit_message>
<xml_diff>
--- a/02.Java编程/15.面试/面试笔记.docx
+++ b/02.Java编程/15.面试/面试笔记.docx
@@ -79,42 +79,7 @@
           <w:rFonts w:hint="eastAsia"/>
           <w:lang w:val="en-US" w:eastAsia="zh-CN"/>
         </w:rPr>
-        <w:t xml:space="preserve">      各位面试官下午好，非常荣幸能收到贵公司的面试邀请，我是白一帆,工作1年半.我从南邮毕业后，进入中兴参加工作。先后做过综合终端业务管理项目、家庭网络拓扑管理项目，深度经营分析项目。</w:t>
-      </w:r>
-    </w:p>
-    <w:p>
-      <w:pPr>
-        <w:pStyle w:val="3"/>
-        <w:rPr>
-          <w:rFonts w:hint="eastAsia"/>
-          <w:lang w:val="en-US" w:eastAsia="zh-CN"/>
-        </w:rPr>
-      </w:pPr>
-      <w:r>
-        <w:rPr>
-          <w:rFonts w:hint="eastAsia"/>
-          <w:lang w:val="en-US" w:eastAsia="zh-CN"/>
-        </w:rPr>
-        <w:t xml:space="preserve"> 1.2 你简单介绍一下xxxx项目</w:t>
-      </w:r>
-    </w:p>
-    <w:p>
-      <w:pPr>
-        <w:numPr>
-          <w:ilvl w:val="0"/>
-          <w:numId w:val="0"/>
-        </w:numPr>
-        <w:rPr>
-          <w:rFonts w:hint="eastAsia"/>
-          <w:lang w:val="en-US" w:eastAsia="zh-CN"/>
-        </w:rPr>
-      </w:pPr>
-      <w:r>
-        <w:rPr>
-          <w:rFonts w:hint="eastAsia"/>
-          <w:lang w:val="en-US" w:eastAsia="zh-CN"/>
-        </w:rPr>
-        <w:t xml:space="preserve">    为了解决终端设备的业务零配置的需求，开发了一套综合终端业务管理系统，该系统主要有web，portal，acs，app，north，能力集，报表等模块组成。这一项目整体架构是采用Spring、SpringMVC、Mybatis、采用自研缓存类似ehcache、jms消息队列，zookeeper的中间件。参与能力集，报表</w:t>
+        <w:t xml:space="preserve">      各位面试官下午好，非常荣幸能收到贵公司的面试邀请，我是XXX,工作1年半.我从南邮毕业后，进入XX</w:t>
       </w:r>
       <w:bookmarkStart w:id="0" w:name="_GoBack"/>
       <w:bookmarkEnd w:id="0"/>
@@ -123,7 +88,42 @@
           <w:rFonts w:hint="eastAsia"/>
           <w:lang w:val="en-US" w:eastAsia="zh-CN"/>
         </w:rPr>
-        <w:t>模块的开发。就要求你说一下这个模块的业务及设计。</w:t>
+        <w:t>参加工作。先后做过综合终端业务管理项目、家庭网络拓扑管理项目，深度经营分析项目。</w:t>
+      </w:r>
+    </w:p>
+    <w:p>
+      <w:pPr>
+        <w:pStyle w:val="3"/>
+        <w:rPr>
+          <w:rFonts w:hint="eastAsia"/>
+          <w:lang w:val="en-US" w:eastAsia="zh-CN"/>
+        </w:rPr>
+      </w:pPr>
+      <w:r>
+        <w:rPr>
+          <w:rFonts w:hint="eastAsia"/>
+          <w:lang w:val="en-US" w:eastAsia="zh-CN"/>
+        </w:rPr>
+        <w:t xml:space="preserve"> 1.2 你简单介绍一下xxxx项目</w:t>
+      </w:r>
+    </w:p>
+    <w:p>
+      <w:pPr>
+        <w:numPr>
+          <w:ilvl w:val="0"/>
+          <w:numId w:val="0"/>
+        </w:numPr>
+        <w:rPr>
+          <w:rFonts w:hint="eastAsia"/>
+          <w:lang w:val="en-US" w:eastAsia="zh-CN"/>
+        </w:rPr>
+      </w:pPr>
+      <w:r>
+        <w:rPr>
+          <w:rFonts w:hint="eastAsia"/>
+          <w:lang w:val="en-US" w:eastAsia="zh-CN"/>
+        </w:rPr>
+        <w:t xml:space="preserve">    为了解决终端设备的业务零配置的需求，开发了一套综合终端业务管理系统，该系统主要有web，portal，acs，app，north，能力集，报表等模块组成。这一项目整体架构是采用Spring、SpringMVC、Mybatis、采用自研缓存类似ehcache、jms消息队列，zookeeper的中间件。参与能力集，报表模块的开发。就要求你说一下这个模块的业务及设计。</w:t>
       </w:r>
     </w:p>
     <w:p>

</xml_diff>

<commit_message>
基础回顾：反射、IO、集合、多线程 Signed-off-by: byf312358196 <baiyifan@163.com>
</commit_message>
<xml_diff>
--- a/02.Java编程/15.面试/面试笔记.docx
+++ b/02.Java编程/15.面试/面试笔记.docx
@@ -79,16 +79,7 @@
           <w:rFonts w:hint="eastAsia"/>
           <w:lang w:val="en-US" w:eastAsia="zh-CN"/>
         </w:rPr>
-        <w:t xml:space="preserve">      各位面试官下午好，非常荣幸能收到贵公司的面试邀请，我是XXX,工作1年半.我从南邮毕业后，进入XX</w:t>
-      </w:r>
-      <w:bookmarkStart w:id="0" w:name="_GoBack"/>
-      <w:bookmarkEnd w:id="0"/>
-      <w:r>
-        <w:rPr>
-          <w:rFonts w:hint="eastAsia"/>
-          <w:lang w:val="en-US" w:eastAsia="zh-CN"/>
-        </w:rPr>
-        <w:t>参加工作。先后做过综合终端业务管理项目、家庭网络拓扑管理项目，深度经营分析项目。</w:t>
+        <w:t xml:space="preserve">      各位面试官下午好，非常荣幸能收到贵公司的面试邀请，我是XXX,工作1年半.我从南邮毕业后，进入XX参加工作。先后做过综合终端业务管理项目、家庭网络拓扑管理项目，深度经营分析项目。</w:t>
       </w:r>
     </w:p>
     <w:p>
@@ -6460,7 +6451,7 @@
     <w:p/>
     <w:tbl>
       <w:tblPr>
-        <w:tblStyle w:val="11"/>
+        <w:tblStyle w:val="8"/>
         <w:tblW w:w="8522" w:type="dxa"/>
         <w:tblInd w:w="0" w:type="dxa"/>
         <w:tblBorders>
@@ -6955,7 +6946,7 @@
     </w:p>
     <w:tbl>
       <w:tblPr>
-        <w:tblStyle w:val="11"/>
+        <w:tblStyle w:val="8"/>
         <w:tblW w:w="8522" w:type="dxa"/>
         <w:tblInd w:w="0" w:type="dxa"/>
         <w:tblBorders>
@@ -12638,7 +12629,7 @@
     </w:p>
     <w:tbl>
       <w:tblPr>
-        <w:tblStyle w:val="11"/>
+        <w:tblStyle w:val="8"/>
         <w:tblW w:w="8522" w:type="dxa"/>
         <w:tblInd w:w="0" w:type="dxa"/>
         <w:tblBorders>
@@ -15979,7 +15970,7 @@
       </w:r>
       <w:r>
         <w:rPr>
-          <w:rStyle w:val="8"/>
+          <w:rStyle w:val="10"/>
           <w:rFonts w:hint="eastAsia" w:ascii="微软雅黑" w:hAnsi="微软雅黑" w:eastAsia="微软雅黑" w:cs="微软雅黑"/>
           <w:i w:val="0"/>
           <w:caps w:val="0"/>
@@ -16287,7 +16278,7 @@
           <w:shd w:val="clear" w:fill="FFFFFF"/>
           <w:lang w:val="en-US" w:eastAsia="zh-CN" w:bidi="ar"/>
         </w:rPr>
-        <w:t> 数据根式化</w:t>
+        <w:t> 数据格式化</w:t>
       </w:r>
       <w:r>
         <w:rPr>
@@ -19608,7 +19599,7 @@
       </w:pPr>
       <w:r>
         <w:rPr>
-          <w:rStyle w:val="8"/>
+          <w:rStyle w:val="10"/>
           <w:rFonts w:hint="default" w:ascii="Tahoma" w:hAnsi="Tahoma" w:eastAsia="Tahoma" w:cs="Tahoma"/>
           <w:i w:val="0"/>
           <w:caps w:val="0"/>
@@ -19645,7 +19636,7 @@
       </w:pPr>
       <w:r>
         <w:rPr>
-          <w:rStyle w:val="8"/>
+          <w:rStyle w:val="10"/>
           <w:rFonts w:hint="default" w:ascii="Tahoma" w:hAnsi="Tahoma" w:eastAsia="Tahoma" w:cs="Tahoma"/>
           <w:i w:val="0"/>
           <w:caps w:val="0"/>
@@ -19709,7 +19700,7 @@
       </w:pPr>
       <w:r>
         <w:rPr>
-          <w:rStyle w:val="8"/>
+          <w:rStyle w:val="10"/>
           <w:rFonts w:hint="default" w:ascii="Tahoma" w:hAnsi="Tahoma" w:eastAsia="Tahoma" w:cs="Tahoma"/>
           <w:i w:val="0"/>
           <w:caps w:val="0"/>
@@ -19773,7 +19764,7 @@
       </w:pPr>
       <w:r>
         <w:rPr>
-          <w:rStyle w:val="8"/>
+          <w:rStyle w:val="10"/>
           <w:rFonts w:hint="default" w:ascii="Tahoma" w:hAnsi="Tahoma" w:eastAsia="Tahoma" w:cs="Tahoma"/>
           <w:i w:val="0"/>
           <w:caps w:val="0"/>
@@ -20576,7 +20567,17 @@
           <w:color w:val="FF0000"/>
           <w:lang w:val="en-US" w:eastAsia="zh-CN"/>
         </w:rPr>
-        <w:t xml:space="preserve">  ibatis可以出来复杂语句，而hibernate不能。</w:t>
+        <w:t xml:space="preserve">  ibatis可以处理</w:t>
+      </w:r>
+      <w:bookmarkStart w:id="0" w:name="_GoBack"/>
+      <w:bookmarkEnd w:id="0"/>
+      <w:r>
+        <w:rPr>
+          <w:rFonts w:hint="eastAsia"/>
+          <w:color w:val="FF0000"/>
+          <w:lang w:val="en-US" w:eastAsia="zh-CN"/>
+        </w:rPr>
+        <w:t>复杂语句，而hibernate不能。</w:t>
       </w:r>
     </w:p>
     <w:p>
@@ -24376,7 +24377,7 @@
     <w:p>
       <w:pPr>
         <w:rPr>
-          <w:rStyle w:val="8"/>
+          <w:rStyle w:val="10"/>
           <w:rFonts w:hint="eastAsia" w:ascii="微软雅黑" w:hAnsi="微软雅黑" w:eastAsia="微软雅黑" w:cs="微软雅黑"/>
           <w:b/>
           <w:i w:val="0"/>
@@ -24391,7 +24392,7 @@
       </w:pPr>
       <w:r>
         <w:rPr>
-          <w:rStyle w:val="8"/>
+          <w:rStyle w:val="10"/>
           <w:rFonts w:hint="eastAsia" w:ascii="微软雅黑" w:hAnsi="微软雅黑" w:eastAsia="微软雅黑" w:cs="微软雅黑"/>
           <w:b/>
           <w:i w:val="0"/>
@@ -24406,7 +24407,7 @@
       </w:r>
       <w:r>
         <w:rPr>
-          <w:rStyle w:val="8"/>
+          <w:rStyle w:val="10"/>
           <w:rFonts w:hint="eastAsia" w:ascii="微软雅黑" w:hAnsi="微软雅黑" w:eastAsia="微软雅黑" w:cs="微软雅黑"/>
           <w:b/>
           <w:i w:val="0"/>
@@ -24422,7 +24423,7 @@
       </w:r>
       <w:r>
         <w:rPr>
-          <w:rStyle w:val="8"/>
+          <w:rStyle w:val="10"/>
           <w:rFonts w:hint="eastAsia" w:ascii="微软雅黑" w:hAnsi="微软雅黑" w:eastAsia="微软雅黑" w:cs="微软雅黑"/>
           <w:b/>
           <w:i w:val="0"/>
@@ -24437,7 +24438,7 @@
       </w:r>
       <w:r>
         <w:rPr>
-          <w:rStyle w:val="8"/>
+          <w:rStyle w:val="10"/>
           <w:rFonts w:hint="eastAsia" w:ascii="微软雅黑" w:hAnsi="微软雅黑" w:eastAsia="微软雅黑" w:cs="微软雅黑"/>
           <w:b/>
           <w:i w:val="0"/>
@@ -30919,13 +30920,13 @@
       <w:sz w:val="32"/>
     </w:rPr>
   </w:style>
-  <w:style w:type="character" w:default="1" w:styleId="7">
+  <w:style w:type="character" w:default="1" w:styleId="9">
     <w:name w:val="Default Paragraph Font"/>
     <w:semiHidden/>
     <w:qFormat/>
     <w:uiPriority w:val="0"/>
   </w:style>
-  <w:style w:type="table" w:default="1" w:styleId="10">
+  <w:style w:type="table" w:default="1" w:styleId="7">
     <w:name w:val="Normal Table"/>
     <w:semiHidden/>
     <w:qFormat/>
@@ -30990,28 +30991,9 @@
       <w:lang w:val="en-US" w:eastAsia="zh-CN" w:bidi="ar"/>
     </w:rPr>
   </w:style>
-  <w:style w:type="character" w:styleId="8">
-    <w:name w:val="Strong"/>
+  <w:style w:type="table" w:styleId="8">
+    <w:name w:val="Table Grid"/>
     <w:basedOn w:val="7"/>
-    <w:qFormat/>
-    <w:uiPriority w:val="0"/>
-    <w:rPr>
-      <w:b/>
-    </w:rPr>
-  </w:style>
-  <w:style w:type="character" w:styleId="9">
-    <w:name w:val="Hyperlink"/>
-    <w:basedOn w:val="7"/>
-    <w:qFormat/>
-    <w:uiPriority w:val="0"/>
-    <w:rPr>
-      <w:color w:val="0000FF"/>
-      <w:u w:val="single"/>
-    </w:rPr>
-  </w:style>
-  <w:style w:type="table" w:styleId="11">
-    <w:name w:val="Table Grid"/>
-    <w:basedOn w:val="10"/>
     <w:qFormat/>
     <w:uiPriority w:val="0"/>
     <w:pPr>
@@ -31029,6 +31011,25 @@
       </w:tblBorders>
       <w:tblLayout w:type="fixed"/>
     </w:tblPr>
+  </w:style>
+  <w:style w:type="character" w:styleId="10">
+    <w:name w:val="Strong"/>
+    <w:basedOn w:val="9"/>
+    <w:qFormat/>
+    <w:uiPriority w:val="0"/>
+    <w:rPr>
+      <w:b/>
+    </w:rPr>
+  </w:style>
+  <w:style w:type="character" w:styleId="11">
+    <w:name w:val="Hyperlink"/>
+    <w:basedOn w:val="9"/>
+    <w:qFormat/>
+    <w:uiPriority w:val="0"/>
+    <w:rPr>
+      <w:color w:val="0000FF"/>
+      <w:u w:val="single"/>
+    </w:rPr>
   </w:style>
   <w:style w:type="character" w:customStyle="1" w:styleId="12">
     <w:name w:val="标题 2 Char"/>

</xml_diff>